<commit_message>
update to electronic notebook
Updates to electronic notebook.
</commit_message>
<xml_diff>
--- a/comparative_genomics/tools_research.docx
+++ b/comparative_genomics/tools_research.docx
@@ -14,7 +14,31 @@
         <w:t xml:space="preserve">Bionano4 solve </w:t>
       </w:r>
       <w:r>
-        <w:t xml:space="preserve">is a list of command line tools that analyse output from proprietary optical mapping machines e.g. Saphyr and Irys developed by Bionano </w:t>
+        <w:t xml:space="preserve">is a list of command line tools that analyse output from proprietary optical mapping machines e.g. </w:t>
+      </w:r>
+      <w:proofErr w:type="spellStart"/>
+      <w:r>
+        <w:t>Saphyr</w:t>
+      </w:r>
+      <w:proofErr w:type="spellEnd"/>
+      <w:r>
+        <w:t xml:space="preserve"> and </w:t>
+      </w:r>
+      <w:proofErr w:type="spellStart"/>
+      <w:r>
+        <w:t>Irys</w:t>
+      </w:r>
+      <w:proofErr w:type="spellEnd"/>
+      <w:r>
+        <w:t xml:space="preserve"> developed by </w:t>
+      </w:r>
+      <w:proofErr w:type="spellStart"/>
+      <w:r>
+        <w:t>Bionano</w:t>
+      </w:r>
+      <w:proofErr w:type="spellEnd"/>
+      <w:r>
+        <w:t xml:space="preserve"> </w:t>
       </w:r>
       <w:r>
         <w:t>Genomics</w:t>
@@ -32,7 +56,15 @@
         </w:numPr>
       </w:pPr>
       <w:r>
-        <w:t>Datasets for Bionano Access may be able to work for solve. Access is just GUI based but results visualisation might not work.</w:t>
+        <w:t xml:space="preserve">Datasets for </w:t>
+      </w:r>
+      <w:proofErr w:type="spellStart"/>
+      <w:r>
+        <w:t>Bionano</w:t>
+      </w:r>
+      <w:proofErr w:type="spellEnd"/>
+      <w:r>
+        <w:t xml:space="preserve"> Access may be able to work for solve. Access is just GUI based but results visualisation might not work.</w:t>
       </w:r>
       <w:r>
         <w:t xml:space="preserve"> </w:t>
@@ -50,7 +82,15 @@
         <w:t xml:space="preserve">Sample test data might be available </w:t>
       </w:r>
       <w:r>
-        <w:t>from bionano access’s structural variation section since structural variation calling is part of the assembly pipeline.</w:t>
+        <w:t xml:space="preserve">from </w:t>
+      </w:r>
+      <w:proofErr w:type="spellStart"/>
+      <w:r>
+        <w:t>bionano</w:t>
+      </w:r>
+      <w:proofErr w:type="spellEnd"/>
+      <w:r>
+        <w:t xml:space="preserve"> access’s structural variation section since structural variation calling is part of the assembly pipeline.</w:t>
       </w:r>
     </w:p>
     <w:p>
@@ -62,7 +102,15 @@
         </w:numPr>
       </w:pPr>
       <w:r>
-        <w:t xml:space="preserve">Source of bionano download: </w:t>
+        <w:t xml:space="preserve">Source of </w:t>
+      </w:r>
+      <w:proofErr w:type="spellStart"/>
+      <w:r>
+        <w:t>bionano</w:t>
+      </w:r>
+      <w:proofErr w:type="spellEnd"/>
+      <w:r>
+        <w:t xml:space="preserve"> download: </w:t>
       </w:r>
       <w:hyperlink r:id="rId5" w:history="1">
         <w:r>
@@ -108,8 +156,13 @@
           <w:numId w:val="2"/>
         </w:numPr>
       </w:pPr>
-      <w:r>
-        <w:t>RefAligner for alignment</w:t>
+      <w:proofErr w:type="spellStart"/>
+      <w:r>
+        <w:t>RefAligner</w:t>
+      </w:r>
+      <w:proofErr w:type="spellEnd"/>
+      <w:r>
+        <w:t xml:space="preserve"> for alignment</w:t>
       </w:r>
     </w:p>
     <w:p>
@@ -132,8 +185,21 @@
           <w:numId w:val="2"/>
         </w:numPr>
       </w:pPr>
-      <w:r>
-        <w:t>cohortQC which produce MQR, a summary dataset of alignment to cmap reference.</w:t>
+      <w:proofErr w:type="spellStart"/>
+      <w:r>
+        <w:t>cohortQC</w:t>
+      </w:r>
+      <w:proofErr w:type="spellEnd"/>
+      <w:r>
+        <w:t xml:space="preserve"> which produce MQR, a summary dataset of alignment to </w:t>
+      </w:r>
+      <w:proofErr w:type="spellStart"/>
+      <w:r>
+        <w:t>cmap</w:t>
+      </w:r>
+      <w:proofErr w:type="spellEnd"/>
+      <w:r>
+        <w:t xml:space="preserve"> reference.</w:t>
       </w:r>
     </w:p>
     <w:p>
@@ -144,8 +210,21 @@
           <w:numId w:val="2"/>
         </w:numPr>
       </w:pPr>
-      <w:r>
-        <w:t>RefGenome containing human reference sequence in cmap files</w:t>
+      <w:proofErr w:type="spellStart"/>
+      <w:r>
+        <w:t>RefGenome</w:t>
+      </w:r>
+      <w:proofErr w:type="spellEnd"/>
+      <w:r>
+        <w:t xml:space="preserve"> containing human reference sequence in </w:t>
+      </w:r>
+      <w:proofErr w:type="spellStart"/>
+      <w:r>
+        <w:t>cmap</w:t>
+      </w:r>
+      <w:proofErr w:type="spellEnd"/>
+      <w:r>
+        <w:t xml:space="preserve"> files</w:t>
       </w:r>
     </w:p>
     <w:p>
@@ -196,8 +275,6 @@
         </w:rPr>
         <w:t>. All you need is Week2 lecture 4 and lecture 5.</w:t>
       </w:r>
-      <w:bookmarkStart w:id="0" w:name="_GoBack"/>
-      <w:bookmarkEnd w:id="0"/>
     </w:p>
     <w:p>
       <w:pPr>
@@ -216,7 +293,23 @@
           <w:b/>
           <w:color w:val="FF0000"/>
         </w:rPr>
-        <w:t>The key is to find synteny (conserved genes) between fusarium decemcellulares and…</w:t>
+        <w:t xml:space="preserve">The key is to find synteny (conserved genes) between fusarium </w:t>
+      </w:r>
+      <w:proofErr w:type="spellStart"/>
+      <w:r>
+        <w:rPr>
+          <w:b/>
+          <w:color w:val="FF0000"/>
+        </w:rPr>
+        <w:t>decemcellulares</w:t>
+      </w:r>
+      <w:proofErr w:type="spellEnd"/>
+      <w:r>
+        <w:rPr>
+          <w:b/>
+          <w:color w:val="FF0000"/>
+        </w:rPr>
+        <w:t xml:space="preserve"> and…</w:t>
       </w:r>
     </w:p>
     <w:p>
@@ -231,12 +324,9 @@
           <w:color w:val="FF0000"/>
         </w:rPr>
       </w:pPr>
-    </w:p>
-    <w:p/>
-    <w:p/>
-    <w:p/>
-    <w:p/>
-    <w:p/>
+      <w:bookmarkStart w:id="0" w:name="_GoBack"/>
+      <w:bookmarkEnd w:id="0"/>
+    </w:p>
     <w:sectPr>
       <w:pgSz w:w="11906" w:h="16838"/>
       <w:pgMar w:top="1440" w:right="1440" w:bottom="1440" w:left="1440" w:header="708" w:footer="708" w:gutter="0"/>

</xml_diff>